<commit_message>
Bổ xung bài tập
bổ xung bài tập
</commit_message>
<xml_diff>
--- a/homework/175A071180.docx
+++ b/homework/175A071180.docx
@@ -2707,105 +2707,277 @@
             <w:r>
               <w:t>15h40-18h20</w:t>
             </w:r>
+          </w:p>
+        </w:tc>
+      </w:tr>
+      <w:tr>
+        <w:tc>
+          <w:tcPr>
+            <w:tcW w:w="1980" w:type="dxa"/>
+          </w:tcPr>
+          <w:p>
+            <w:r>
+              <w:rPr>
+                <w:b/>
+                <w:szCs w:val="26"/>
+              </w:rPr>
+              <w:t>Nội dung học</w:t>
+            </w:r>
+          </w:p>
+        </w:tc>
+        <w:tc>
+          <w:tcPr>
+            <w:tcW w:w="7651" w:type="dxa"/>
+          </w:tcPr>
+          <w:p>
+            <w:r>
+              <w:t>Buổi sáng:</w:t>
+            </w:r>
+          </w:p>
+          <w:p>
+            <w:pPr>
+              <w:pStyle w:val="ListParagraph"/>
+              <w:numPr>
+                <w:ilvl w:val="0"/>
+                <w:numId w:val="28"/>
+              </w:numPr>
+            </w:pPr>
+            <w:r>
+              <w:t>Tiếp tục làm bài tập lớn.</w:t>
+            </w:r>
+          </w:p>
+          <w:p>
+            <w:pPr>
+              <w:pStyle w:val="ListParagraph"/>
+              <w:numPr>
+                <w:ilvl w:val="0"/>
+                <w:numId w:val="29"/>
+              </w:numPr>
+            </w:pPr>
+            <w:r>
+              <w:t>Học về thẻ container, ul, li, a.</w:t>
+            </w:r>
+          </w:p>
+          <w:p>
+            <w:pPr>
+              <w:pStyle w:val="ListParagraph"/>
+              <w:numPr>
+                <w:ilvl w:val="0"/>
+                <w:numId w:val="29"/>
+              </w:numPr>
+            </w:pPr>
+            <w:r>
+              <w:t>Thuộc tính margin, pad</w:t>
+            </w:r>
+            <w:r>
+              <w:t>ding, font-size, display: flex.</w:t>
+            </w:r>
+          </w:p>
+          <w:p>
+            <w:r>
+              <w:t>Buổi chiều:</w:t>
+            </w:r>
+          </w:p>
+          <w:p>
+            <w:pPr>
+              <w:pStyle w:val="ListParagraph"/>
+              <w:numPr>
+                <w:ilvl w:val="0"/>
+                <w:numId w:val="28"/>
+              </w:numPr>
+            </w:pPr>
+            <w:r>
+              <w:t>Thực hành làm bài tập lớn.</w:t>
+            </w:r>
+          </w:p>
+          <w:p>
+            <w:pPr>
+              <w:pStyle w:val="ListParagraph"/>
+              <w:numPr>
+                <w:ilvl w:val="0"/>
+                <w:numId w:val="28"/>
+              </w:numPr>
+            </w:pPr>
+            <w:r>
+              <w:t>Boostrap 3, 4.</w:t>
+            </w:r>
+          </w:p>
+          <w:p/>
+          <w:p/>
+        </w:tc>
+      </w:tr>
+      <w:tr>
+        <w:tc>
+          <w:tcPr>
+            <w:tcW w:w="1980" w:type="dxa"/>
+          </w:tcPr>
+          <w:p>
+            <w:pPr>
+              <w:rPr>
+                <w:b/>
+                <w:szCs w:val="26"/>
+              </w:rPr>
+            </w:pPr>
+          </w:p>
+        </w:tc>
+        <w:tc>
+          <w:tcPr>
+            <w:tcW w:w="7651" w:type="dxa"/>
+          </w:tcPr>
+          <w:p/>
+        </w:tc>
+      </w:tr>
+    </w:tbl>
+    <w:p>
+      <w:pPr>
+        <w:pBdr>
+          <w:bar w:val="single" w:sz="4" w:color="auto"/>
+        </w:pBdr>
+      </w:pPr>
+    </w:p>
+    <w:tbl>
+      <w:tblPr>
+        <w:tblStyle w:val="TableGrid"/>
+        <w:tblW w:w="0" w:type="auto"/>
+        <w:tblLook w:val="04A0" w:firstRow="1" w:lastRow="0" w:firstColumn="1" w:lastColumn="0" w:noHBand="0" w:noVBand="1"/>
+      </w:tblPr>
+      <w:tblGrid>
+        <w:gridCol w:w="1980"/>
+        <w:gridCol w:w="7651"/>
+      </w:tblGrid>
+      <w:tr>
+        <w:tc>
+          <w:tcPr>
+            <w:tcW w:w="1980" w:type="dxa"/>
+          </w:tcPr>
+          <w:p>
+            <w:r>
+              <w:rPr>
+                <w:b/>
+                <w:szCs w:val="26"/>
+              </w:rPr>
+              <w:t>Ngày</w:t>
+            </w:r>
+          </w:p>
+        </w:tc>
+        <w:tc>
+          <w:tcPr>
+            <w:tcW w:w="7651" w:type="dxa"/>
+          </w:tcPr>
+          <w:p>
+            <w:r>
+              <w:t>05.09.2019</w:t>
+            </w:r>
+          </w:p>
+        </w:tc>
+      </w:tr>
+      <w:tr>
+        <w:tc>
+          <w:tcPr>
+            <w:tcW w:w="1980" w:type="dxa"/>
+          </w:tcPr>
+          <w:p>
+            <w:r>
+              <w:rPr>
+                <w:b/>
+                <w:szCs w:val="26"/>
+              </w:rPr>
+              <w:t>Thời gian</w:t>
+            </w:r>
+          </w:p>
+        </w:tc>
+        <w:tc>
+          <w:tcPr>
+            <w:tcW w:w="7651" w:type="dxa"/>
+          </w:tcPr>
+          <w:p>
+            <w:r>
+              <w:t>16h40-18h20</w:t>
+            </w:r>
+          </w:p>
+        </w:tc>
+      </w:tr>
+      <w:tr>
+        <w:tc>
+          <w:tcPr>
+            <w:tcW w:w="1980" w:type="dxa"/>
+          </w:tcPr>
+          <w:p>
+            <w:r>
+              <w:rPr>
+                <w:b/>
+                <w:szCs w:val="26"/>
+              </w:rPr>
+              <w:t>Nội dung học</w:t>
+            </w:r>
+          </w:p>
+        </w:tc>
+        <w:tc>
+          <w:tcPr>
+            <w:tcW w:w="7651" w:type="dxa"/>
+          </w:tcPr>
+          <w:p>
+            <w:pPr>
+              <w:pStyle w:val="ListParagraph"/>
+              <w:numPr>
+                <w:ilvl w:val="0"/>
+                <w:numId w:val="33"/>
+              </w:numPr>
+            </w:pPr>
+            <w:r>
+              <w:t>Slideshow:</w:t>
+            </w:r>
+          </w:p>
+          <w:p>
+            <w:pPr>
+              <w:pStyle w:val="ListParagraph"/>
+              <w:numPr>
+                <w:ilvl w:val="0"/>
+                <w:numId w:val="34"/>
+              </w:numPr>
+            </w:pPr>
+            <w:r>
+              <w:t>Làm mờ ảnh.</w:t>
+            </w:r>
+          </w:p>
+          <w:p>
+            <w:pPr>
+              <w:pStyle w:val="ListParagraph"/>
+              <w:numPr>
+                <w:ilvl w:val="0"/>
+                <w:numId w:val="34"/>
+              </w:numPr>
+            </w:pPr>
+            <w:r>
+              <w:t>Span</w:t>
+            </w:r>
+          </w:p>
+          <w:p>
+            <w:pPr>
+              <w:pStyle w:val="ListParagraph"/>
+              <w:numPr>
+                <w:ilvl w:val="0"/>
+                <w:numId w:val="33"/>
+              </w:numPr>
+            </w:pPr>
+            <w:r>
+              <w:t>Javascript:</w:t>
+            </w:r>
+          </w:p>
+          <w:p>
+            <w:pPr>
+              <w:pStyle w:val="ListParagraph"/>
+              <w:numPr>
+                <w:ilvl w:val="0"/>
+                <w:numId w:val="35"/>
+              </w:numPr>
+            </w:pPr>
+            <w:r>
+              <w:t>Sử lý sự kiện click</w:t>
+            </w:r>
             <w:bookmarkStart w:id="0" w:name="_GoBack"/>
             <w:bookmarkEnd w:id="0"/>
           </w:p>
-        </w:tc>
-      </w:tr>
-      <w:tr>
-        <w:tc>
-          <w:tcPr>
-            <w:tcW w:w="1980" w:type="dxa"/>
-          </w:tcPr>
-          <w:p>
-            <w:r>
-              <w:rPr>
-                <w:b/>
-                <w:szCs w:val="26"/>
-              </w:rPr>
-              <w:t>Nội dung học</w:t>
-            </w:r>
-          </w:p>
-        </w:tc>
-        <w:tc>
-          <w:tcPr>
-            <w:tcW w:w="7651" w:type="dxa"/>
-          </w:tcPr>
-          <w:p>
-            <w:r>
-              <w:t>Buổi sáng:</w:t>
-            </w:r>
-          </w:p>
-          <w:p>
-            <w:pPr>
-              <w:pStyle w:val="ListParagraph"/>
-              <w:numPr>
-                <w:ilvl w:val="0"/>
-                <w:numId w:val="28"/>
-              </w:numPr>
-            </w:pPr>
-            <w:r>
-              <w:t>Tiếp tục làm bài tập lớn.</w:t>
-            </w:r>
-          </w:p>
-          <w:p>
-            <w:pPr>
-              <w:pStyle w:val="ListParagraph"/>
-              <w:numPr>
-                <w:ilvl w:val="0"/>
-                <w:numId w:val="29"/>
-              </w:numPr>
-            </w:pPr>
-            <w:r>
-              <w:t>Học về thẻ container, ul, li, a.</w:t>
-            </w:r>
-          </w:p>
-          <w:p>
-            <w:pPr>
-              <w:pStyle w:val="ListParagraph"/>
-              <w:numPr>
-                <w:ilvl w:val="0"/>
-                <w:numId w:val="29"/>
-              </w:numPr>
-            </w:pPr>
-            <w:r>
-              <w:t>Thuộc tính margin, pad</w:t>
-            </w:r>
-            <w:r>
-              <w:t>ding, font-size, display: flex.</w:t>
-            </w:r>
-          </w:p>
-          <w:p>
-            <w:r>
-              <w:t>Buổi chiều:</w:t>
-            </w:r>
-          </w:p>
-          <w:p>
-            <w:pPr>
-              <w:pStyle w:val="ListParagraph"/>
-              <w:numPr>
-                <w:ilvl w:val="0"/>
-                <w:numId w:val="28"/>
-              </w:numPr>
-            </w:pPr>
-            <w:r>
-              <w:t>Thực hành làm bài tập lớn.</w:t>
-            </w:r>
-          </w:p>
-          <w:p>
-            <w:pPr>
-              <w:pStyle w:val="ListParagraph"/>
-              <w:numPr>
-                <w:ilvl w:val="0"/>
-                <w:numId w:val="28"/>
-              </w:numPr>
-            </w:pPr>
-            <w:r>
-              <w:t>Boostrap 3, 4.</w:t>
-            </w:r>
-          </w:p>
-          <w:p/>
-          <w:p/>
         </w:tc>
       </w:tr>
       <w:tr>
@@ -3422,6 +3594,119 @@
     </w:lvl>
   </w:abstractNum>
   <w:abstractNum w:abstractNumId="5">
+    <w:nsid w:val="16FA378A"/>
+    <w:multiLevelType w:val="hybridMultilevel"/>
+    <w:tmpl w:val="03CC1DA4"/>
+    <w:lvl w:ilvl="0" w:tplc="04090001">
+      <w:start w:val="1"/>
+      <w:numFmt w:val="bullet"/>
+      <w:lvlText w:val=""/>
+      <w:lvlJc w:val="left"/>
+      <w:pPr>
+        <w:ind w:left="1440" w:hanging="360"/>
+      </w:pPr>
+      <w:rPr>
+        <w:rFonts w:ascii="Symbol" w:hAnsi="Symbol" w:hint="default"/>
+      </w:rPr>
+    </w:lvl>
+    <w:lvl w:ilvl="1" w:tplc="04090003" w:tentative="1">
+      <w:start w:val="1"/>
+      <w:numFmt w:val="bullet"/>
+      <w:lvlText w:val="o"/>
+      <w:lvlJc w:val="left"/>
+      <w:pPr>
+        <w:ind w:left="2160" w:hanging="360"/>
+      </w:pPr>
+      <w:rPr>
+        <w:rFonts w:ascii="Courier New" w:hAnsi="Courier New" w:cs="Courier New" w:hint="default"/>
+      </w:rPr>
+    </w:lvl>
+    <w:lvl w:ilvl="2" w:tplc="04090005" w:tentative="1">
+      <w:start w:val="1"/>
+      <w:numFmt w:val="bullet"/>
+      <w:lvlText w:val=""/>
+      <w:lvlJc w:val="left"/>
+      <w:pPr>
+        <w:ind w:left="2880" w:hanging="360"/>
+      </w:pPr>
+      <w:rPr>
+        <w:rFonts w:ascii="Wingdings" w:hAnsi="Wingdings" w:hint="default"/>
+      </w:rPr>
+    </w:lvl>
+    <w:lvl w:ilvl="3" w:tplc="04090001" w:tentative="1">
+      <w:start w:val="1"/>
+      <w:numFmt w:val="bullet"/>
+      <w:lvlText w:val=""/>
+      <w:lvlJc w:val="left"/>
+      <w:pPr>
+        <w:ind w:left="3600" w:hanging="360"/>
+      </w:pPr>
+      <w:rPr>
+        <w:rFonts w:ascii="Symbol" w:hAnsi="Symbol" w:hint="default"/>
+      </w:rPr>
+    </w:lvl>
+    <w:lvl w:ilvl="4" w:tplc="04090003" w:tentative="1">
+      <w:start w:val="1"/>
+      <w:numFmt w:val="bullet"/>
+      <w:lvlText w:val="o"/>
+      <w:lvlJc w:val="left"/>
+      <w:pPr>
+        <w:ind w:left="4320" w:hanging="360"/>
+      </w:pPr>
+      <w:rPr>
+        <w:rFonts w:ascii="Courier New" w:hAnsi="Courier New" w:cs="Courier New" w:hint="default"/>
+      </w:rPr>
+    </w:lvl>
+    <w:lvl w:ilvl="5" w:tplc="04090005" w:tentative="1">
+      <w:start w:val="1"/>
+      <w:numFmt w:val="bullet"/>
+      <w:lvlText w:val=""/>
+      <w:lvlJc w:val="left"/>
+      <w:pPr>
+        <w:ind w:left="5040" w:hanging="360"/>
+      </w:pPr>
+      <w:rPr>
+        <w:rFonts w:ascii="Wingdings" w:hAnsi="Wingdings" w:hint="default"/>
+      </w:rPr>
+    </w:lvl>
+    <w:lvl w:ilvl="6" w:tplc="04090001" w:tentative="1">
+      <w:start w:val="1"/>
+      <w:numFmt w:val="bullet"/>
+      <w:lvlText w:val=""/>
+      <w:lvlJc w:val="left"/>
+      <w:pPr>
+        <w:ind w:left="5760" w:hanging="360"/>
+      </w:pPr>
+      <w:rPr>
+        <w:rFonts w:ascii="Symbol" w:hAnsi="Symbol" w:hint="default"/>
+      </w:rPr>
+    </w:lvl>
+    <w:lvl w:ilvl="7" w:tplc="04090003" w:tentative="1">
+      <w:start w:val="1"/>
+      <w:numFmt w:val="bullet"/>
+      <w:lvlText w:val="o"/>
+      <w:lvlJc w:val="left"/>
+      <w:pPr>
+        <w:ind w:left="6480" w:hanging="360"/>
+      </w:pPr>
+      <w:rPr>
+        <w:rFonts w:ascii="Courier New" w:hAnsi="Courier New" w:cs="Courier New" w:hint="default"/>
+      </w:rPr>
+    </w:lvl>
+    <w:lvl w:ilvl="8" w:tplc="04090005" w:tentative="1">
+      <w:start w:val="1"/>
+      <w:numFmt w:val="bullet"/>
+      <w:lvlText w:val=""/>
+      <w:lvlJc w:val="left"/>
+      <w:pPr>
+        <w:ind w:left="7200" w:hanging="360"/>
+      </w:pPr>
+      <w:rPr>
+        <w:rFonts w:ascii="Wingdings" w:hAnsi="Wingdings" w:hint="default"/>
+      </w:rPr>
+    </w:lvl>
+  </w:abstractNum>
+  <w:abstractNum w:abstractNumId="6">
     <w:nsid w:val="18A23A67"/>
     <w:multiLevelType w:val="hybridMultilevel"/>
     <w:tmpl w:val="A57610B2"/>
@@ -3534,7 +3819,120 @@
       </w:rPr>
     </w:lvl>
   </w:abstractNum>
-  <w:abstractNum w:abstractNumId="6">
+  <w:abstractNum w:abstractNumId="7">
+    <w:nsid w:val="1B4F4EBA"/>
+    <w:multiLevelType w:val="hybridMultilevel"/>
+    <w:tmpl w:val="20D04FCE"/>
+    <w:lvl w:ilvl="0" w:tplc="04090009">
+      <w:start w:val="1"/>
+      <w:numFmt w:val="bullet"/>
+      <w:lvlText w:val=""/>
+      <w:lvlJc w:val="left"/>
+      <w:pPr>
+        <w:ind w:left="720" w:hanging="360"/>
+      </w:pPr>
+      <w:rPr>
+        <w:rFonts w:ascii="Wingdings" w:hAnsi="Wingdings" w:hint="default"/>
+      </w:rPr>
+    </w:lvl>
+    <w:lvl w:ilvl="1" w:tplc="04090003" w:tentative="1">
+      <w:start w:val="1"/>
+      <w:numFmt w:val="bullet"/>
+      <w:lvlText w:val="o"/>
+      <w:lvlJc w:val="left"/>
+      <w:pPr>
+        <w:ind w:left="1440" w:hanging="360"/>
+      </w:pPr>
+      <w:rPr>
+        <w:rFonts w:ascii="Courier New" w:hAnsi="Courier New" w:cs="Courier New" w:hint="default"/>
+      </w:rPr>
+    </w:lvl>
+    <w:lvl w:ilvl="2" w:tplc="04090005" w:tentative="1">
+      <w:start w:val="1"/>
+      <w:numFmt w:val="bullet"/>
+      <w:lvlText w:val=""/>
+      <w:lvlJc w:val="left"/>
+      <w:pPr>
+        <w:ind w:left="2160" w:hanging="360"/>
+      </w:pPr>
+      <w:rPr>
+        <w:rFonts w:ascii="Wingdings" w:hAnsi="Wingdings" w:hint="default"/>
+      </w:rPr>
+    </w:lvl>
+    <w:lvl w:ilvl="3" w:tplc="04090001" w:tentative="1">
+      <w:start w:val="1"/>
+      <w:numFmt w:val="bullet"/>
+      <w:lvlText w:val=""/>
+      <w:lvlJc w:val="left"/>
+      <w:pPr>
+        <w:ind w:left="2880" w:hanging="360"/>
+      </w:pPr>
+      <w:rPr>
+        <w:rFonts w:ascii="Symbol" w:hAnsi="Symbol" w:hint="default"/>
+      </w:rPr>
+    </w:lvl>
+    <w:lvl w:ilvl="4" w:tplc="04090003" w:tentative="1">
+      <w:start w:val="1"/>
+      <w:numFmt w:val="bullet"/>
+      <w:lvlText w:val="o"/>
+      <w:lvlJc w:val="left"/>
+      <w:pPr>
+        <w:ind w:left="3600" w:hanging="360"/>
+      </w:pPr>
+      <w:rPr>
+        <w:rFonts w:ascii="Courier New" w:hAnsi="Courier New" w:cs="Courier New" w:hint="default"/>
+      </w:rPr>
+    </w:lvl>
+    <w:lvl w:ilvl="5" w:tplc="04090005" w:tentative="1">
+      <w:start w:val="1"/>
+      <w:numFmt w:val="bullet"/>
+      <w:lvlText w:val=""/>
+      <w:lvlJc w:val="left"/>
+      <w:pPr>
+        <w:ind w:left="4320" w:hanging="360"/>
+      </w:pPr>
+      <w:rPr>
+        <w:rFonts w:ascii="Wingdings" w:hAnsi="Wingdings" w:hint="default"/>
+      </w:rPr>
+    </w:lvl>
+    <w:lvl w:ilvl="6" w:tplc="04090001" w:tentative="1">
+      <w:start w:val="1"/>
+      <w:numFmt w:val="bullet"/>
+      <w:lvlText w:val=""/>
+      <w:lvlJc w:val="left"/>
+      <w:pPr>
+        <w:ind w:left="5040" w:hanging="360"/>
+      </w:pPr>
+      <w:rPr>
+        <w:rFonts w:ascii="Symbol" w:hAnsi="Symbol" w:hint="default"/>
+      </w:rPr>
+    </w:lvl>
+    <w:lvl w:ilvl="7" w:tplc="04090003" w:tentative="1">
+      <w:start w:val="1"/>
+      <w:numFmt w:val="bullet"/>
+      <w:lvlText w:val="o"/>
+      <w:lvlJc w:val="left"/>
+      <w:pPr>
+        <w:ind w:left="5760" w:hanging="360"/>
+      </w:pPr>
+      <w:rPr>
+        <w:rFonts w:ascii="Courier New" w:hAnsi="Courier New" w:cs="Courier New" w:hint="default"/>
+      </w:rPr>
+    </w:lvl>
+    <w:lvl w:ilvl="8" w:tplc="04090005" w:tentative="1">
+      <w:start w:val="1"/>
+      <w:numFmt w:val="bullet"/>
+      <w:lvlText w:val=""/>
+      <w:lvlJc w:val="left"/>
+      <w:pPr>
+        <w:ind w:left="6480" w:hanging="360"/>
+      </w:pPr>
+      <w:rPr>
+        <w:rFonts w:ascii="Wingdings" w:hAnsi="Wingdings" w:hint="default"/>
+      </w:rPr>
+    </w:lvl>
+  </w:abstractNum>
+  <w:abstractNum w:abstractNumId="8">
     <w:nsid w:val="203126DF"/>
     <w:multiLevelType w:val="hybridMultilevel"/>
     <w:tmpl w:val="D3806B90"/>
@@ -3647,7 +4045,7 @@
       </w:rPr>
     </w:lvl>
   </w:abstractNum>
-  <w:abstractNum w:abstractNumId="7">
+  <w:abstractNum w:abstractNumId="9">
     <w:nsid w:val="254C0A8B"/>
     <w:multiLevelType w:val="hybridMultilevel"/>
     <w:tmpl w:val="57249764"/>
@@ -3760,7 +4158,7 @@
       </w:rPr>
     </w:lvl>
   </w:abstractNum>
-  <w:abstractNum w:abstractNumId="8">
+  <w:abstractNum w:abstractNumId="10">
     <w:nsid w:val="28BA2B5E"/>
     <w:multiLevelType w:val="hybridMultilevel"/>
     <w:tmpl w:val="72407C50"/>
@@ -3873,7 +4271,7 @@
       </w:rPr>
     </w:lvl>
   </w:abstractNum>
-  <w:abstractNum w:abstractNumId="9">
+  <w:abstractNum w:abstractNumId="11">
     <w:nsid w:val="28FF05FE"/>
     <w:multiLevelType w:val="hybridMultilevel"/>
     <w:tmpl w:val="17D46CF0"/>
@@ -3986,7 +4384,7 @@
       </w:rPr>
     </w:lvl>
   </w:abstractNum>
-  <w:abstractNum w:abstractNumId="10">
+  <w:abstractNum w:abstractNumId="12">
     <w:nsid w:val="2A387119"/>
     <w:multiLevelType w:val="hybridMultilevel"/>
     <w:tmpl w:val="25EAF46C"/>
@@ -4099,7 +4497,7 @@
       </w:rPr>
     </w:lvl>
   </w:abstractNum>
-  <w:abstractNum w:abstractNumId="11">
+  <w:abstractNum w:abstractNumId="13">
     <w:nsid w:val="2EF81D58"/>
     <w:multiLevelType w:val="hybridMultilevel"/>
     <w:tmpl w:val="6E6ECA4C"/>
@@ -4212,7 +4610,7 @@
       </w:rPr>
     </w:lvl>
   </w:abstractNum>
-  <w:abstractNum w:abstractNumId="12">
+  <w:abstractNum w:abstractNumId="14">
     <w:nsid w:val="30D47B47"/>
     <w:multiLevelType w:val="hybridMultilevel"/>
     <w:tmpl w:val="5906D78C"/>
@@ -4325,7 +4723,7 @@
       </w:rPr>
     </w:lvl>
   </w:abstractNum>
-  <w:abstractNum w:abstractNumId="13">
+  <w:abstractNum w:abstractNumId="15">
     <w:nsid w:val="3A5F7C78"/>
     <w:multiLevelType w:val="hybridMultilevel"/>
     <w:tmpl w:val="C5F8484C"/>
@@ -4438,7 +4836,7 @@
       </w:rPr>
     </w:lvl>
   </w:abstractNum>
-  <w:abstractNum w:abstractNumId="14">
+  <w:abstractNum w:abstractNumId="16">
     <w:nsid w:val="3D482A43"/>
     <w:multiLevelType w:val="hybridMultilevel"/>
     <w:tmpl w:val="F47A7BE8"/>
@@ -4551,7 +4949,7 @@
       </w:rPr>
     </w:lvl>
   </w:abstractNum>
-  <w:abstractNum w:abstractNumId="15">
+  <w:abstractNum w:abstractNumId="17">
     <w:nsid w:val="4692069D"/>
     <w:multiLevelType w:val="hybridMultilevel"/>
     <w:tmpl w:val="D0FCD3CE"/>
@@ -4664,7 +5062,7 @@
       </w:rPr>
     </w:lvl>
   </w:abstractNum>
-  <w:abstractNum w:abstractNumId="16">
+  <w:abstractNum w:abstractNumId="18">
     <w:nsid w:val="486926FD"/>
     <w:multiLevelType w:val="hybridMultilevel"/>
     <w:tmpl w:val="EF5E7EDC"/>
@@ -4777,7 +5175,7 @@
       </w:rPr>
     </w:lvl>
   </w:abstractNum>
-  <w:abstractNum w:abstractNumId="17">
+  <w:abstractNum w:abstractNumId="19">
     <w:nsid w:val="4FA82C8C"/>
     <w:multiLevelType w:val="hybridMultilevel"/>
     <w:tmpl w:val="4DCCFBE2"/>
@@ -4890,7 +5288,7 @@
       </w:rPr>
     </w:lvl>
   </w:abstractNum>
-  <w:abstractNum w:abstractNumId="18">
+  <w:abstractNum w:abstractNumId="20">
     <w:nsid w:val="52FF4809"/>
     <w:multiLevelType w:val="hybridMultilevel"/>
     <w:tmpl w:val="BFEEB656"/>
@@ -5003,7 +5401,7 @@
       </w:rPr>
     </w:lvl>
   </w:abstractNum>
-  <w:abstractNum w:abstractNumId="19">
+  <w:abstractNum w:abstractNumId="21">
     <w:nsid w:val="53650480"/>
     <w:multiLevelType w:val="hybridMultilevel"/>
     <w:tmpl w:val="483A65B4"/>
@@ -5116,7 +5514,7 @@
       </w:rPr>
     </w:lvl>
   </w:abstractNum>
-  <w:abstractNum w:abstractNumId="20">
+  <w:abstractNum w:abstractNumId="22">
     <w:nsid w:val="552F3E21"/>
     <w:multiLevelType w:val="hybridMultilevel"/>
     <w:tmpl w:val="E32E10E0"/>
@@ -5229,7 +5627,7 @@
       </w:rPr>
     </w:lvl>
   </w:abstractNum>
-  <w:abstractNum w:abstractNumId="21">
+  <w:abstractNum w:abstractNumId="23">
     <w:nsid w:val="566E0577"/>
     <w:multiLevelType w:val="hybridMultilevel"/>
     <w:tmpl w:val="C5E6AFF8"/>
@@ -5342,7 +5740,7 @@
       </w:rPr>
     </w:lvl>
   </w:abstractNum>
-  <w:abstractNum w:abstractNumId="22">
+  <w:abstractNum w:abstractNumId="24">
     <w:nsid w:val="5789747F"/>
     <w:multiLevelType w:val="hybridMultilevel"/>
     <w:tmpl w:val="0596ABC2"/>
@@ -5455,7 +5853,7 @@
       </w:rPr>
     </w:lvl>
   </w:abstractNum>
-  <w:abstractNum w:abstractNumId="23">
+  <w:abstractNum w:abstractNumId="25">
     <w:nsid w:val="5FEC26C4"/>
     <w:multiLevelType w:val="hybridMultilevel"/>
     <w:tmpl w:val="E77AB86E"/>
@@ -5568,7 +5966,7 @@
       </w:rPr>
     </w:lvl>
   </w:abstractNum>
-  <w:abstractNum w:abstractNumId="24">
+  <w:abstractNum w:abstractNumId="26">
     <w:nsid w:val="62AA5261"/>
     <w:multiLevelType w:val="hybridMultilevel"/>
     <w:tmpl w:val="10447328"/>
@@ -5681,7 +6079,7 @@
       </w:rPr>
     </w:lvl>
   </w:abstractNum>
-  <w:abstractNum w:abstractNumId="25">
+  <w:abstractNum w:abstractNumId="27">
     <w:nsid w:val="690C3F7E"/>
     <w:multiLevelType w:val="hybridMultilevel"/>
     <w:tmpl w:val="2C66C416"/>
@@ -5794,7 +6192,7 @@
       </w:rPr>
     </w:lvl>
   </w:abstractNum>
-  <w:abstractNum w:abstractNumId="26">
+  <w:abstractNum w:abstractNumId="28">
     <w:nsid w:val="6B695FD7"/>
     <w:multiLevelType w:val="hybridMultilevel"/>
     <w:tmpl w:val="FA761852"/>
@@ -5907,7 +6305,120 @@
       </w:rPr>
     </w:lvl>
   </w:abstractNum>
-  <w:abstractNum w:abstractNumId="27">
+  <w:abstractNum w:abstractNumId="29">
+    <w:nsid w:val="71BF7EAB"/>
+    <w:multiLevelType w:val="hybridMultilevel"/>
+    <w:tmpl w:val="84F40D62"/>
+    <w:lvl w:ilvl="0" w:tplc="04090001">
+      <w:start w:val="1"/>
+      <w:numFmt w:val="bullet"/>
+      <w:lvlText w:val=""/>
+      <w:lvlJc w:val="left"/>
+      <w:pPr>
+        <w:ind w:left="1440" w:hanging="360"/>
+      </w:pPr>
+      <w:rPr>
+        <w:rFonts w:ascii="Symbol" w:hAnsi="Symbol" w:hint="default"/>
+      </w:rPr>
+    </w:lvl>
+    <w:lvl w:ilvl="1" w:tplc="04090003" w:tentative="1">
+      <w:start w:val="1"/>
+      <w:numFmt w:val="bullet"/>
+      <w:lvlText w:val="o"/>
+      <w:lvlJc w:val="left"/>
+      <w:pPr>
+        <w:ind w:left="2160" w:hanging="360"/>
+      </w:pPr>
+      <w:rPr>
+        <w:rFonts w:ascii="Courier New" w:hAnsi="Courier New" w:cs="Courier New" w:hint="default"/>
+      </w:rPr>
+    </w:lvl>
+    <w:lvl w:ilvl="2" w:tplc="04090005" w:tentative="1">
+      <w:start w:val="1"/>
+      <w:numFmt w:val="bullet"/>
+      <w:lvlText w:val=""/>
+      <w:lvlJc w:val="left"/>
+      <w:pPr>
+        <w:ind w:left="2880" w:hanging="360"/>
+      </w:pPr>
+      <w:rPr>
+        <w:rFonts w:ascii="Wingdings" w:hAnsi="Wingdings" w:hint="default"/>
+      </w:rPr>
+    </w:lvl>
+    <w:lvl w:ilvl="3" w:tplc="04090001" w:tentative="1">
+      <w:start w:val="1"/>
+      <w:numFmt w:val="bullet"/>
+      <w:lvlText w:val=""/>
+      <w:lvlJc w:val="left"/>
+      <w:pPr>
+        <w:ind w:left="3600" w:hanging="360"/>
+      </w:pPr>
+      <w:rPr>
+        <w:rFonts w:ascii="Symbol" w:hAnsi="Symbol" w:hint="default"/>
+      </w:rPr>
+    </w:lvl>
+    <w:lvl w:ilvl="4" w:tplc="04090003" w:tentative="1">
+      <w:start w:val="1"/>
+      <w:numFmt w:val="bullet"/>
+      <w:lvlText w:val="o"/>
+      <w:lvlJc w:val="left"/>
+      <w:pPr>
+        <w:ind w:left="4320" w:hanging="360"/>
+      </w:pPr>
+      <w:rPr>
+        <w:rFonts w:ascii="Courier New" w:hAnsi="Courier New" w:cs="Courier New" w:hint="default"/>
+      </w:rPr>
+    </w:lvl>
+    <w:lvl w:ilvl="5" w:tplc="04090005" w:tentative="1">
+      <w:start w:val="1"/>
+      <w:numFmt w:val="bullet"/>
+      <w:lvlText w:val=""/>
+      <w:lvlJc w:val="left"/>
+      <w:pPr>
+        <w:ind w:left="5040" w:hanging="360"/>
+      </w:pPr>
+      <w:rPr>
+        <w:rFonts w:ascii="Wingdings" w:hAnsi="Wingdings" w:hint="default"/>
+      </w:rPr>
+    </w:lvl>
+    <w:lvl w:ilvl="6" w:tplc="04090001" w:tentative="1">
+      <w:start w:val="1"/>
+      <w:numFmt w:val="bullet"/>
+      <w:lvlText w:val=""/>
+      <w:lvlJc w:val="left"/>
+      <w:pPr>
+        <w:ind w:left="5760" w:hanging="360"/>
+      </w:pPr>
+      <w:rPr>
+        <w:rFonts w:ascii="Symbol" w:hAnsi="Symbol" w:hint="default"/>
+      </w:rPr>
+    </w:lvl>
+    <w:lvl w:ilvl="7" w:tplc="04090003" w:tentative="1">
+      <w:start w:val="1"/>
+      <w:numFmt w:val="bullet"/>
+      <w:lvlText w:val="o"/>
+      <w:lvlJc w:val="left"/>
+      <w:pPr>
+        <w:ind w:left="6480" w:hanging="360"/>
+      </w:pPr>
+      <w:rPr>
+        <w:rFonts w:ascii="Courier New" w:hAnsi="Courier New" w:cs="Courier New" w:hint="default"/>
+      </w:rPr>
+    </w:lvl>
+    <w:lvl w:ilvl="8" w:tplc="04090005" w:tentative="1">
+      <w:start w:val="1"/>
+      <w:numFmt w:val="bullet"/>
+      <w:lvlText w:val=""/>
+      <w:lvlJc w:val="left"/>
+      <w:pPr>
+        <w:ind w:left="7200" w:hanging="360"/>
+      </w:pPr>
+      <w:rPr>
+        <w:rFonts w:ascii="Wingdings" w:hAnsi="Wingdings" w:hint="default"/>
+      </w:rPr>
+    </w:lvl>
+  </w:abstractNum>
+  <w:abstractNum w:abstractNumId="30">
     <w:nsid w:val="751451EA"/>
     <w:multiLevelType w:val="hybridMultilevel"/>
     <w:tmpl w:val="9196BBDE"/>
@@ -5993,7 +6504,7 @@
       </w:pPr>
     </w:lvl>
   </w:abstractNum>
-  <w:abstractNum w:abstractNumId="28">
+  <w:abstractNum w:abstractNumId="31">
     <w:nsid w:val="758B1BDC"/>
     <w:multiLevelType w:val="hybridMultilevel"/>
     <w:tmpl w:val="2102D08E"/>
@@ -6106,7 +6617,7 @@
       </w:rPr>
     </w:lvl>
   </w:abstractNum>
-  <w:abstractNum w:abstractNumId="29">
+  <w:abstractNum w:abstractNumId="32">
     <w:nsid w:val="75FA3842"/>
     <w:multiLevelType w:val="hybridMultilevel"/>
     <w:tmpl w:val="B204E61A"/>
@@ -6219,7 +6730,7 @@
       </w:rPr>
     </w:lvl>
   </w:abstractNum>
-  <w:abstractNum w:abstractNumId="30">
+  <w:abstractNum w:abstractNumId="33">
     <w:nsid w:val="77EE400E"/>
     <w:multiLevelType w:val="hybridMultilevel"/>
     <w:tmpl w:val="3350097C"/>
@@ -6332,7 +6843,7 @@
       </w:rPr>
     </w:lvl>
   </w:abstractNum>
-  <w:abstractNum w:abstractNumId="31">
+  <w:abstractNum w:abstractNumId="34">
     <w:nsid w:val="786333B2"/>
     <w:multiLevelType w:val="hybridMultilevel"/>
     <w:tmpl w:val="F0FCB090"/>
@@ -6446,19 +6957,19 @@
     </w:lvl>
   </w:abstractNum>
   <w:num w:numId="1">
-    <w:abstractNumId w:val="19"/>
+    <w:abstractNumId w:val="21"/>
   </w:num>
   <w:num w:numId="2">
-    <w:abstractNumId w:val="20"/>
+    <w:abstractNumId w:val="22"/>
   </w:num>
   <w:num w:numId="3">
+    <w:abstractNumId w:val="34"/>
+  </w:num>
+  <w:num w:numId="4">
     <w:abstractNumId w:val="31"/>
   </w:num>
-  <w:num w:numId="4">
-    <w:abstractNumId w:val="28"/>
-  </w:num>
   <w:num w:numId="5">
-    <w:abstractNumId w:val="25"/>
+    <w:abstractNumId w:val="27"/>
   </w:num>
   <w:num w:numId="6">
     <w:abstractNumId w:val="3"/>
@@ -6467,79 +6978,88 @@
     <w:abstractNumId w:val="1"/>
   </w:num>
   <w:num w:numId="8">
+    <w:abstractNumId w:val="12"/>
+  </w:num>
+  <w:num w:numId="9">
+    <w:abstractNumId w:val="15"/>
+  </w:num>
+  <w:num w:numId="10">
+    <w:abstractNumId w:val="11"/>
+  </w:num>
+  <w:num w:numId="11">
+    <w:abstractNumId w:val="18"/>
+  </w:num>
+  <w:num w:numId="12">
     <w:abstractNumId w:val="10"/>
   </w:num>
-  <w:num w:numId="9">
-    <w:abstractNumId w:val="13"/>
-  </w:num>
-  <w:num w:numId="10">
+  <w:num w:numId="13">
     <w:abstractNumId w:val="9"/>
   </w:num>
-  <w:num w:numId="11">
+  <w:num w:numId="14">
+    <w:abstractNumId w:val="14"/>
+  </w:num>
+  <w:num w:numId="15">
+    <w:abstractNumId w:val="17"/>
+  </w:num>
+  <w:num w:numId="16">
+    <w:abstractNumId w:val="24"/>
+  </w:num>
+  <w:num w:numId="17">
+    <w:abstractNumId w:val="30"/>
+  </w:num>
+  <w:num w:numId="18">
     <w:abstractNumId w:val="16"/>
   </w:num>
-  <w:num w:numId="12">
-    <w:abstractNumId w:val="8"/>
-  </w:num>
-  <w:num w:numId="13">
-    <w:abstractNumId w:val="7"/>
-  </w:num>
-  <w:num w:numId="14">
-    <w:abstractNumId w:val="12"/>
-  </w:num>
-  <w:num w:numId="15">
-    <w:abstractNumId w:val="15"/>
-  </w:num>
-  <w:num w:numId="16">
-    <w:abstractNumId w:val="22"/>
-  </w:num>
-  <w:num w:numId="17">
-    <w:abstractNumId w:val="27"/>
-  </w:num>
-  <w:num w:numId="18">
-    <w:abstractNumId w:val="14"/>
-  </w:num>
   <w:num w:numId="19">
-    <w:abstractNumId w:val="23"/>
+    <w:abstractNumId w:val="25"/>
   </w:num>
   <w:num w:numId="20">
     <w:abstractNumId w:val="2"/>
   </w:num>
   <w:num w:numId="21">
-    <w:abstractNumId w:val="17"/>
+    <w:abstractNumId w:val="19"/>
   </w:num>
   <w:num w:numId="22">
-    <w:abstractNumId w:val="21"/>
+    <w:abstractNumId w:val="23"/>
   </w:num>
   <w:num w:numId="23">
-    <w:abstractNumId w:val="30"/>
+    <w:abstractNumId w:val="33"/>
   </w:num>
   <w:num w:numId="24">
-    <w:abstractNumId w:val="11"/>
+    <w:abstractNumId w:val="13"/>
   </w:num>
   <w:num w:numId="25">
-    <w:abstractNumId w:val="5"/>
+    <w:abstractNumId w:val="6"/>
   </w:num>
   <w:num w:numId="26">
-    <w:abstractNumId w:val="6"/>
+    <w:abstractNumId w:val="8"/>
   </w:num>
   <w:num w:numId="27">
-    <w:abstractNumId w:val="24"/>
+    <w:abstractNumId w:val="26"/>
   </w:num>
   <w:num w:numId="28">
-    <w:abstractNumId w:val="18"/>
+    <w:abstractNumId w:val="20"/>
   </w:num>
   <w:num w:numId="29">
-    <w:abstractNumId w:val="29"/>
+    <w:abstractNumId w:val="32"/>
   </w:num>
   <w:num w:numId="30">
     <w:abstractNumId w:val="4"/>
   </w:num>
   <w:num w:numId="31">
-    <w:abstractNumId w:val="26"/>
+    <w:abstractNumId w:val="28"/>
   </w:num>
   <w:num w:numId="32">
     <w:abstractNumId w:val="0"/>
+  </w:num>
+  <w:num w:numId="33">
+    <w:abstractNumId w:val="7"/>
+  </w:num>
+  <w:num w:numId="34">
+    <w:abstractNumId w:val="5"/>
+  </w:num>
+  <w:num w:numId="35">
+    <w:abstractNumId w:val="29"/>
   </w:num>
 </w:numbering>
 </file>

</xml_diff>